<commit_message>
LabProject: updated report and included error handling of theads
</commit_message>
<xml_diff>
--- a/labProject/РИС-22-1-Мусихин_ДМ.docx
+++ b/labProject/РИС-22-1-Мусихин_ДМ.docx
@@ -5,7 +5,7 @@
     <w:p>
       <w:pPr>
         <w:spacing w:beforeAutospacing="1"/>
-        <w:ind w:firstLine="0"/>
+        <w:ind w:firstLine="708"/>
         <w:jc w:val="center"/>
         <w:rPr>
           <w:szCs w:val="26"/>
@@ -903,216 +903,756 @@
     </w:p>
     <w:p>
       <w:pPr>
+        <w:rPr>
+          <w:lang w:eastAsia="ru-RU"/>
+        </w:rPr>
+      </w:pPr>
+      <w:r>
+        <w:rPr>
+          <w:lang w:eastAsia="ru-RU"/>
+        </w:rPr>
+        <w:t>Программа представляет собой инструмент для параллельной загрузки веб-страниц по заданным URL-адресам, сохранения их содержимого в файлы и обеспечивает обработку ошибок в многопоточной среде. Ниже представлены основные аспекты программы:</w:t>
+      </w:r>
+    </w:p>
+    <w:p>
+      <w:pPr>
         <w:pStyle w:val="2"/>
-      </w:pPr>
-      <w:r>
-        <w:t>Структуры данных и организация файлов:</w:t>
+        <w:rPr>
+          <w:rFonts w:eastAsia="Times New Roman"/>
+          <w:lang w:eastAsia="ru-RU"/>
+        </w:rPr>
+      </w:pPr>
+      <w:r>
+        <w:rPr>
+          <w:rFonts w:eastAsia="Times New Roman"/>
+          <w:lang w:eastAsia="ru-RU"/>
+        </w:rPr>
+        <w:t>Структуры данных:</w:t>
+      </w:r>
+    </w:p>
+    <w:p>
+      <w:pPr>
+        <w:rPr>
+          <w:lang w:eastAsia="ru-RU"/>
+        </w:rPr>
+      </w:pPr>
+      <w:proofErr w:type="spellStart"/>
+      <w:r>
+        <w:rPr>
+          <w:lang w:eastAsia="ru-RU"/>
+        </w:rPr>
+        <w:t>std</w:t>
+      </w:r>
+      <w:proofErr w:type="spellEnd"/>
+      <w:r>
+        <w:rPr>
+          <w:lang w:eastAsia="ru-RU"/>
+        </w:rPr>
+        <w:t>::</w:t>
+      </w:r>
+      <w:proofErr w:type="spellStart"/>
+      <w:r>
+        <w:rPr>
+          <w:lang w:eastAsia="ru-RU"/>
+        </w:rPr>
+        <w:t>vector</w:t>
+      </w:r>
+      <w:proofErr w:type="spellEnd"/>
+      <w:r>
+        <w:rPr>
+          <w:lang w:eastAsia="ru-RU"/>
+        </w:rPr>
+        <w:t>&lt;</w:t>
+      </w:r>
+      <w:proofErr w:type="spellStart"/>
+      <w:r>
+        <w:rPr>
+          <w:lang w:eastAsia="ru-RU"/>
+        </w:rPr>
+        <w:t>std</w:t>
+      </w:r>
+      <w:proofErr w:type="spellEnd"/>
+      <w:r>
+        <w:rPr>
+          <w:lang w:eastAsia="ru-RU"/>
+        </w:rPr>
+        <w:t>::</w:t>
+      </w:r>
+      <w:proofErr w:type="spellStart"/>
+      <w:r>
+        <w:rPr>
+          <w:lang w:eastAsia="ru-RU"/>
+        </w:rPr>
+        <w:t>string</w:t>
+      </w:r>
+      <w:proofErr w:type="spellEnd"/>
+      <w:r>
+        <w:rPr>
+          <w:lang w:eastAsia="ru-RU"/>
+        </w:rPr>
+        <w:t xml:space="preserve">&gt; </w:t>
+      </w:r>
+      <w:proofErr w:type="spellStart"/>
+      <w:r>
+        <w:rPr>
+          <w:lang w:eastAsia="ru-RU"/>
+        </w:rPr>
+        <w:t>urls</w:t>
+      </w:r>
+      <w:proofErr w:type="spellEnd"/>
+      <w:r>
+        <w:rPr>
+          <w:lang w:eastAsia="ru-RU"/>
+        </w:rPr>
+        <w:t>: Вектор строк для хранения URL-адресов, которые будут загружены параллельно в нескольких потоках.</w:t>
+      </w:r>
+    </w:p>
+    <w:p>
+      <w:pPr>
+        <w:rPr>
+          <w:lang w:eastAsia="ru-RU"/>
+        </w:rPr>
+      </w:pPr>
+      <w:proofErr w:type="spellStart"/>
+      <w:r>
+        <w:rPr>
+          <w:lang w:eastAsia="ru-RU"/>
+        </w:rPr>
+        <w:t>std</w:t>
+      </w:r>
+      <w:proofErr w:type="spellEnd"/>
+      <w:r>
+        <w:rPr>
+          <w:lang w:eastAsia="ru-RU"/>
+        </w:rPr>
+        <w:t>::</w:t>
+      </w:r>
+      <w:proofErr w:type="spellStart"/>
+      <w:r>
+        <w:rPr>
+          <w:lang w:eastAsia="ru-RU"/>
+        </w:rPr>
+        <w:t>vector</w:t>
+      </w:r>
+      <w:proofErr w:type="spellEnd"/>
+      <w:r>
+        <w:rPr>
+          <w:lang w:eastAsia="ru-RU"/>
+        </w:rPr>
+        <w:t>&lt;</w:t>
+      </w:r>
+      <w:proofErr w:type="spellStart"/>
+      <w:r>
+        <w:rPr>
+          <w:lang w:eastAsia="ru-RU"/>
+        </w:rPr>
+        <w:t>std</w:t>
+      </w:r>
+      <w:proofErr w:type="spellEnd"/>
+      <w:r>
+        <w:rPr>
+          <w:lang w:eastAsia="ru-RU"/>
+        </w:rPr>
+        <w:t>::</w:t>
+      </w:r>
+      <w:proofErr w:type="spellStart"/>
+      <w:r>
+        <w:rPr>
+          <w:lang w:eastAsia="ru-RU"/>
+        </w:rPr>
+        <w:t>thread</w:t>
+      </w:r>
+      <w:proofErr w:type="spellEnd"/>
+      <w:r>
+        <w:rPr>
+          <w:lang w:eastAsia="ru-RU"/>
+        </w:rPr>
+        <w:t xml:space="preserve">&gt; </w:t>
+      </w:r>
+      <w:proofErr w:type="spellStart"/>
+      <w:r>
+        <w:rPr>
+          <w:lang w:eastAsia="ru-RU"/>
+        </w:rPr>
+        <w:t>threads</w:t>
+      </w:r>
+      <w:proofErr w:type="spellEnd"/>
+      <w:r>
+        <w:rPr>
+          <w:lang w:eastAsia="ru-RU"/>
+        </w:rPr>
+        <w:t>: Вектор объектов потоков для параллельной обработки URL-адресов.</w:t>
+      </w:r>
+    </w:p>
+    <w:p>
+      <w:pPr>
+        <w:rPr>
+          <w:lang w:eastAsia="ru-RU"/>
+        </w:rPr>
+      </w:pPr>
+      <w:proofErr w:type="spellStart"/>
+      <w:r>
+        <w:rPr>
+          <w:lang w:eastAsia="ru-RU"/>
+        </w:rPr>
+        <w:t>std</w:t>
+      </w:r>
+      <w:proofErr w:type="spellEnd"/>
+      <w:r>
+        <w:rPr>
+          <w:lang w:eastAsia="ru-RU"/>
+        </w:rPr>
+        <w:t>::</w:t>
+      </w:r>
+      <w:proofErr w:type="spellStart"/>
+      <w:r>
+        <w:rPr>
+          <w:lang w:eastAsia="ru-RU"/>
+        </w:rPr>
+        <w:t>string</w:t>
+      </w:r>
+      <w:proofErr w:type="spellEnd"/>
+      <w:r>
+        <w:rPr>
+          <w:lang w:eastAsia="ru-RU"/>
+        </w:rPr>
+        <w:t xml:space="preserve"> </w:t>
+      </w:r>
+      <w:proofErr w:type="spellStart"/>
+      <w:r>
+        <w:rPr>
+          <w:lang w:eastAsia="ru-RU"/>
+        </w:rPr>
+        <w:t>buffer</w:t>
+      </w:r>
+      <w:proofErr w:type="spellEnd"/>
+      <w:r>
+        <w:rPr>
+          <w:lang w:eastAsia="ru-RU"/>
+        </w:rPr>
+        <w:t>: Строка для временного хранения загруженного содержимого веб-страницы перед записью в файл.</w:t>
+      </w:r>
+    </w:p>
+    <w:p>
+      <w:pPr>
+        <w:pStyle w:val="2"/>
+        <w:rPr>
+          <w:rFonts w:eastAsia="Times New Roman"/>
+          <w:lang w:eastAsia="ru-RU"/>
+        </w:rPr>
+      </w:pPr>
+      <w:r>
+        <w:rPr>
+          <w:rFonts w:eastAsia="Times New Roman"/>
+          <w:lang w:eastAsia="ru-RU"/>
+        </w:rPr>
+        <w:t>Организация файлов:</w:t>
+      </w:r>
+    </w:p>
+    <w:p>
+      <w:pPr>
+        <w:rPr>
+          <w:lang w:eastAsia="ru-RU"/>
+        </w:rPr>
+      </w:pPr>
+      <w:r>
+        <w:rPr>
+          <w:lang w:eastAsia="ru-RU"/>
+        </w:rPr>
+        <w:t>Для каждого URL-адреса создается свой файл с уникальным именем. Имена файлов формируются на основе индекса URL в векторе. Например, "output0.html", "output1.html" и так далее.</w:t>
+      </w:r>
+    </w:p>
+    <w:p>
+      <w:pPr>
+        <w:pStyle w:val="2"/>
+        <w:rPr>
+          <w:rFonts w:eastAsia="Times New Roman"/>
+          <w:lang w:eastAsia="ru-RU"/>
+        </w:rPr>
+      </w:pPr>
+      <w:r>
+        <w:rPr>
+          <w:rFonts w:eastAsia="Times New Roman"/>
+          <w:lang w:eastAsia="ru-RU"/>
+        </w:rPr>
+        <w:t>Организация ввода-вывода:</w:t>
+      </w:r>
+    </w:p>
+    <w:p>
+      <w:pPr>
+        <w:rPr>
+          <w:lang w:eastAsia="ru-RU"/>
+        </w:rPr>
+      </w:pPr>
+      <w:r>
+        <w:rPr>
+          <w:lang w:eastAsia="ru-RU"/>
+        </w:rPr>
+        <w:t>Ввод URL-адресов производится с клавиатуры. Пользователь вводит URL-адреса, завершая ввод строкой "0".</w:t>
+      </w:r>
+    </w:p>
+    <w:p>
+      <w:pPr>
+        <w:rPr>
+          <w:lang w:eastAsia="ru-RU"/>
+        </w:rPr>
+      </w:pPr>
+      <w:r>
+        <w:rPr>
+          <w:lang w:eastAsia="ru-RU"/>
+        </w:rPr>
+        <w:t xml:space="preserve">Загруженное содержимое веб-страницы сохраняется в соответствующий файл на диске. </w:t>
+      </w:r>
+      <w:r>
+        <w:rPr>
+          <w:lang w:eastAsia="ru-RU"/>
+        </w:rPr>
+        <w:t>В случае ошибок при записи в файл</w:t>
+      </w:r>
+      <w:r>
+        <w:rPr>
+          <w:lang w:eastAsia="ru-RU"/>
+        </w:rPr>
+        <w:t xml:space="preserve"> программа сообщает об ошибке.</w:t>
+      </w:r>
+    </w:p>
+    <w:p>
+      <w:pPr>
+        <w:pStyle w:val="2"/>
+        <w:rPr>
+          <w:rFonts w:eastAsia="Times New Roman"/>
+          <w:lang w:eastAsia="ru-RU"/>
+        </w:rPr>
+      </w:pPr>
+      <w:r>
+        <w:rPr>
+          <w:rFonts w:eastAsia="Times New Roman"/>
+          <w:lang w:eastAsia="ru-RU"/>
+        </w:rPr>
+        <w:t>Мультизадачность и синхронизация потоков:</w:t>
+      </w:r>
+    </w:p>
+    <w:p>
+      <w:pPr>
+        <w:rPr>
+          <w:lang w:eastAsia="ru-RU"/>
+        </w:rPr>
+      </w:pPr>
+      <w:r>
+        <w:rPr>
+          <w:lang w:eastAsia="ru-RU"/>
+        </w:rPr>
+        <w:t>Многопоточность реализована с использованием стандартной библиотеки C++ &lt;</w:t>
+      </w:r>
+      <w:proofErr w:type="spellStart"/>
+      <w:r>
+        <w:rPr>
+          <w:lang w:eastAsia="ru-RU"/>
+        </w:rPr>
+        <w:t>thread</w:t>
+      </w:r>
+      <w:proofErr w:type="spellEnd"/>
+      <w:r>
+        <w:rPr>
+          <w:lang w:eastAsia="ru-RU"/>
+        </w:rPr>
+        <w:t xml:space="preserve">&gt;. Каждый URL-адрес обрабатывается в отдельном потоке с помощью функции </w:t>
+      </w:r>
+      <w:proofErr w:type="spellStart"/>
+      <w:r>
+        <w:rPr>
+          <w:lang w:eastAsia="ru-RU"/>
+        </w:rPr>
+        <w:t>downloadWebPage</w:t>
+      </w:r>
+      <w:proofErr w:type="spellEnd"/>
+      <w:r>
+        <w:rPr>
+          <w:lang w:eastAsia="ru-RU"/>
+        </w:rPr>
+        <w:t>.</w:t>
+      </w:r>
+    </w:p>
+    <w:p>
+      <w:pPr>
+        <w:rPr>
+          <w:lang w:eastAsia="ru-RU"/>
+        </w:rPr>
+      </w:pPr>
+      <w:r>
+        <w:rPr>
+          <w:lang w:eastAsia="ru-RU"/>
+        </w:rPr>
+        <w:t>Для избежания гонок данных при записи в файлы не используются общие ресурсы между потоками, так как каждый поток сохраняет результат в свой уникальный файл.</w:t>
+      </w:r>
+    </w:p>
+    <w:p>
+      <w:pPr>
+        <w:pStyle w:val="2"/>
+        <w:rPr>
+          <w:rFonts w:eastAsia="Times New Roman"/>
+          <w:lang w:eastAsia="ru-RU"/>
+        </w:rPr>
+      </w:pPr>
+      <w:r>
+        <w:rPr>
+          <w:rFonts w:eastAsia="Times New Roman"/>
+          <w:lang w:eastAsia="ru-RU"/>
+        </w:rPr>
+        <w:t>Использование библиотек:</w:t>
+      </w:r>
+    </w:p>
+    <w:p>
+      <w:pPr>
+        <w:rPr>
+          <w:lang w:eastAsia="ru-RU"/>
+        </w:rPr>
+      </w:pPr>
+      <w:r>
+        <w:rPr>
+          <w:lang w:eastAsia="ru-RU"/>
+        </w:rPr>
+        <w:t xml:space="preserve">Программа использует библиотеку </w:t>
+      </w:r>
+      <w:proofErr w:type="spellStart"/>
+      <w:r>
+        <w:rPr>
+          <w:lang w:eastAsia="ru-RU"/>
+        </w:rPr>
+        <w:t>libcurl</w:t>
+      </w:r>
+      <w:proofErr w:type="spellEnd"/>
+      <w:r>
+        <w:rPr>
+          <w:lang w:eastAsia="ru-RU"/>
+        </w:rPr>
+        <w:t xml:space="preserve"> для выполнения HTTP-запросов и загрузки веб-страниц. Интеграция с </w:t>
+      </w:r>
+      <w:proofErr w:type="spellStart"/>
+      <w:r>
+        <w:rPr>
+          <w:lang w:eastAsia="ru-RU"/>
+        </w:rPr>
+        <w:t>libcurl</w:t>
+      </w:r>
+      <w:proofErr w:type="spellEnd"/>
+      <w:r>
+        <w:rPr>
+          <w:lang w:eastAsia="ru-RU"/>
+        </w:rPr>
+        <w:t xml:space="preserve"> осуществляется с использованием &lt;</w:t>
+      </w:r>
+      <w:proofErr w:type="spellStart"/>
+      <w:r>
+        <w:rPr>
+          <w:lang w:eastAsia="ru-RU"/>
+        </w:rPr>
+        <w:t>curl</w:t>
+      </w:r>
+      <w:proofErr w:type="spellEnd"/>
+      <w:r>
+        <w:rPr>
+          <w:lang w:eastAsia="ru-RU"/>
+        </w:rPr>
+        <w:t>/</w:t>
+      </w:r>
+      <w:proofErr w:type="spellStart"/>
+      <w:r>
+        <w:rPr>
+          <w:lang w:eastAsia="ru-RU"/>
+        </w:rPr>
+        <w:t>curl.h</w:t>
+      </w:r>
+      <w:proofErr w:type="spellEnd"/>
+      <w:r>
+        <w:rPr>
+          <w:lang w:eastAsia="ru-RU"/>
+        </w:rPr>
+        <w:t>&gt;.</w:t>
+      </w:r>
+    </w:p>
+    <w:p>
+      <w:pPr>
+        <w:rPr>
+          <w:lang w:eastAsia="ru-RU"/>
+        </w:rPr>
+      </w:pPr>
+      <w:r>
+        <w:rPr>
+          <w:lang w:eastAsia="ru-RU"/>
+        </w:rPr>
+        <w:t>Для работы с многопоточностью используется стандартная библиотека C++ &lt;</w:t>
+      </w:r>
+      <w:proofErr w:type="spellStart"/>
+      <w:r>
+        <w:rPr>
+          <w:lang w:eastAsia="ru-RU"/>
+        </w:rPr>
+        <w:t>thread</w:t>
+      </w:r>
+      <w:proofErr w:type="spellEnd"/>
+      <w:r>
+        <w:rPr>
+          <w:lang w:eastAsia="ru-RU"/>
+        </w:rPr>
+        <w:t>&gt;.</w:t>
+      </w:r>
+    </w:p>
+    <w:p>
+      <w:pPr>
+        <w:pStyle w:val="2"/>
+        <w:rPr>
+          <w:rFonts w:eastAsiaTheme="minorHAnsi"/>
+          <w:lang w:eastAsia="ru-RU"/>
+        </w:rPr>
+      </w:pPr>
+      <w:r>
+        <w:rPr>
+          <w:rFonts w:eastAsiaTheme="minorHAnsi"/>
+          <w:lang w:eastAsia="ru-RU"/>
+        </w:rPr>
+        <w:t>Обработка ошибок:</w:t>
+      </w:r>
+    </w:p>
+    <w:p>
+      <w:pPr>
+        <w:rPr>
+          <w:lang w:eastAsia="ru-RU"/>
+        </w:rPr>
+      </w:pPr>
+      <w:r>
+        <w:rPr>
+          <w:lang w:eastAsia="ru-RU"/>
+        </w:rPr>
+        <w:t xml:space="preserve">Для обеспечения более надежной обработки ошибок в программе, был внесен блок </w:t>
+      </w:r>
+      <w:proofErr w:type="spellStart"/>
+      <w:r>
+        <w:rPr>
+          <w:lang w:eastAsia="ru-RU"/>
+        </w:rPr>
+        <w:t>try-catch</w:t>
+      </w:r>
+      <w:proofErr w:type="spellEnd"/>
+      <w:r>
+        <w:rPr>
+          <w:lang w:eastAsia="ru-RU"/>
+        </w:rPr>
+        <w:t xml:space="preserve"> в функцию </w:t>
+      </w:r>
+      <w:proofErr w:type="spellStart"/>
+      <w:r>
+        <w:rPr>
+          <w:lang w:eastAsia="ru-RU"/>
+        </w:rPr>
+        <w:t>downloadWebPage</w:t>
+      </w:r>
+      <w:proofErr w:type="spellEnd"/>
+      <w:r>
+        <w:rPr>
+          <w:lang w:eastAsia="ru-RU"/>
+        </w:rPr>
+        <w:t xml:space="preserve">. Этот блок перехватывает исключения типа </w:t>
+      </w:r>
+      <w:proofErr w:type="spellStart"/>
+      <w:r>
+        <w:rPr>
+          <w:lang w:eastAsia="ru-RU"/>
+        </w:rPr>
+        <w:t>std</w:t>
+      </w:r>
+      <w:proofErr w:type="spellEnd"/>
+      <w:r>
+        <w:rPr>
+          <w:lang w:eastAsia="ru-RU"/>
+        </w:rPr>
+        <w:t>::</w:t>
+      </w:r>
+      <w:proofErr w:type="spellStart"/>
+      <w:r>
+        <w:rPr>
+          <w:lang w:eastAsia="ru-RU"/>
+        </w:rPr>
+        <w:t>system_error</w:t>
+      </w:r>
+      <w:proofErr w:type="spellEnd"/>
+      <w:r>
+        <w:rPr>
+          <w:lang w:eastAsia="ru-RU"/>
+        </w:rPr>
+        <w:t xml:space="preserve"> и </w:t>
+      </w:r>
+      <w:proofErr w:type="spellStart"/>
+      <w:r>
+        <w:rPr>
+          <w:lang w:eastAsia="ru-RU"/>
+        </w:rPr>
+        <w:t>std</w:t>
+      </w:r>
+      <w:proofErr w:type="spellEnd"/>
+      <w:r>
+        <w:rPr>
+          <w:lang w:eastAsia="ru-RU"/>
+        </w:rPr>
+        <w:t>::</w:t>
+      </w:r>
+      <w:proofErr w:type="spellStart"/>
+      <w:r>
+        <w:rPr>
+          <w:lang w:eastAsia="ru-RU"/>
+        </w:rPr>
+        <w:t>exception</w:t>
+      </w:r>
+      <w:proofErr w:type="spellEnd"/>
+      <w:r>
+        <w:rPr>
+          <w:lang w:eastAsia="ru-RU"/>
+        </w:rPr>
+        <w:t xml:space="preserve">, а также любые другие </w:t>
+      </w:r>
+      <w:proofErr w:type="spellStart"/>
+      <w:r>
+        <w:rPr>
+          <w:lang w:eastAsia="ru-RU"/>
+        </w:rPr>
+        <w:t>неотловленные</w:t>
+      </w:r>
+      <w:proofErr w:type="spellEnd"/>
+      <w:r>
+        <w:rPr>
+          <w:lang w:eastAsia="ru-RU"/>
+        </w:rPr>
+        <w:t xml:space="preserve"> исключения (перехват через </w:t>
+      </w:r>
+      <w:proofErr w:type="spellStart"/>
+      <w:r>
+        <w:rPr>
+          <w:lang w:eastAsia="ru-RU"/>
+        </w:rPr>
+        <w:t>catch</w:t>
+      </w:r>
+      <w:proofErr w:type="spellEnd"/>
+      <w:r>
+        <w:rPr>
+          <w:lang w:eastAsia="ru-RU"/>
+        </w:rPr>
+        <w:t xml:space="preserve"> (...)).</w:t>
+      </w:r>
+    </w:p>
+    <w:p>
+      <w:pPr>
+        <w:rPr>
+          <w:lang w:eastAsia="ru-RU"/>
+        </w:rPr>
+      </w:pPr>
+      <w:r>
+        <w:rPr>
+          <w:lang w:eastAsia="ru-RU"/>
+        </w:rPr>
+        <w:t>В случае возникновения ошибок в потоке, программа выводит соответствующее сообщение об ошибке в стандартный поток ошибок (</w:t>
+      </w:r>
+      <w:proofErr w:type="spellStart"/>
+      <w:r>
+        <w:rPr>
+          <w:lang w:eastAsia="ru-RU"/>
+        </w:rPr>
+        <w:t>std</w:t>
+      </w:r>
+      <w:proofErr w:type="spellEnd"/>
+      <w:r>
+        <w:rPr>
+          <w:lang w:eastAsia="ru-RU"/>
+        </w:rPr>
+        <w:t>::</w:t>
+      </w:r>
+      <w:proofErr w:type="spellStart"/>
+      <w:r>
+        <w:rPr>
+          <w:lang w:eastAsia="ru-RU"/>
+        </w:rPr>
+        <w:t>cerr</w:t>
+      </w:r>
+      <w:proofErr w:type="spellEnd"/>
+      <w:r>
+        <w:rPr>
+          <w:lang w:eastAsia="ru-RU"/>
+        </w:rPr>
+        <w:t>), предоставляя информацию о характере ошибки и контексте, в котором она произошла. Это повышает отказоустойчивость программы и помогает в выявлении и устранении проблем в случае возникновения ошибок при загрузке и обработке веб-страниц.</w:t>
+      </w:r>
+    </w:p>
+    <w:p>
+      <w:pPr>
+        <w:rPr>
+          <w:lang w:eastAsia="ru-RU"/>
+        </w:rPr>
+      </w:pPr>
+      <w:r>
+        <w:rPr>
+          <w:lang w:eastAsia="ru-RU"/>
+        </w:rPr>
+        <w:t xml:space="preserve">Использование </w:t>
+      </w:r>
+      <w:proofErr w:type="spellStart"/>
+      <w:r>
+        <w:rPr>
+          <w:lang w:eastAsia="ru-RU"/>
+        </w:rPr>
+        <w:t>std</w:t>
+      </w:r>
+      <w:proofErr w:type="spellEnd"/>
+      <w:r>
+        <w:rPr>
+          <w:lang w:eastAsia="ru-RU"/>
+        </w:rPr>
+        <w:t>::</w:t>
+      </w:r>
+      <w:proofErr w:type="spellStart"/>
+      <w:r>
+        <w:rPr>
+          <w:lang w:eastAsia="ru-RU"/>
+        </w:rPr>
+        <w:t>system_error</w:t>
+      </w:r>
+      <w:proofErr w:type="spellEnd"/>
+      <w:r>
+        <w:rPr>
+          <w:lang w:eastAsia="ru-RU"/>
+        </w:rPr>
+        <w:t xml:space="preserve"> и библиотеки &lt;</w:t>
+      </w:r>
+      <w:proofErr w:type="spellStart"/>
+      <w:r>
+        <w:rPr>
+          <w:lang w:eastAsia="ru-RU"/>
+        </w:rPr>
+        <w:t>system_error</w:t>
+      </w:r>
+      <w:proofErr w:type="spellEnd"/>
+      <w:r>
+        <w:rPr>
+          <w:lang w:eastAsia="ru-RU"/>
+        </w:rPr>
+        <w:t>&gt; обеспечивает подробную информацию об ошибках, включая код ошибки и описание, что улучшает диагностику и отладку.</w:t>
+      </w:r>
+    </w:p>
+    <w:p>
+      <w:pPr>
+        <w:rPr>
+          <w:lang w:eastAsia="ru-RU"/>
+        </w:rPr>
+      </w:pPr>
+    </w:p>
+    <w:p>
+      <w:pPr>
+        <w:pStyle w:val="2"/>
+      </w:pPr>
+      <w:r>
+        <w:t>Реализация:</w:t>
       </w:r>
     </w:p>
     <w:p>
       <w:pPr>
         <w:pStyle w:val="3"/>
-      </w:pPr>
-      <w:r>
-        <w:t>Структуры данных:</w:t>
-      </w:r>
-    </w:p>
-    <w:p>
-      <w:r>
-        <w:t>Использование структур данных для представления элементов HTML-документа, таких как теги, атрибуты и текстовое содержимое.</w:t>
-      </w:r>
-    </w:p>
-    <w:p>
-      <w:r>
-        <w:t>Дерево разбора для представления структуры HTML.</w:t>
-      </w:r>
-    </w:p>
-    <w:p>
-      <w:pPr>
-        <w:pStyle w:val="3"/>
-      </w:pPr>
-      <w:r>
-        <w:t>Организация файлов:</w:t>
-      </w:r>
-    </w:p>
-    <w:p>
-      <w:r>
-        <w:t>Модуль для ввода данных с веб-сайта и их сохранения в файл.</w:t>
-      </w:r>
-    </w:p>
-    <w:p>
-      <w:r>
-        <w:t>Модуль для разбора HTML и создания структуры данных.</w:t>
-      </w:r>
-    </w:p>
-    <w:p>
-      <w:pPr>
-        <w:pStyle w:val="2"/>
-      </w:pPr>
-      <w:r>
-        <w:t>Ввод-вывод и взаимодействие программных модулей:</w:t>
-      </w:r>
-    </w:p>
-    <w:p>
-      <w:pPr>
-        <w:pStyle w:val="3"/>
-      </w:pPr>
-      <w:r>
-        <w:t>Модуль ввода-вывода:</w:t>
-      </w:r>
-    </w:p>
-    <w:p>
-      <w:r>
-        <w:t>Функции для загрузки HTML-данных с веб-сайта.</w:t>
-      </w:r>
-    </w:p>
-    <w:p>
-      <w:r>
-        <w:t>Функции для записи и чтения данных из файла.</w:t>
-      </w:r>
-    </w:p>
-    <w:p>
-      <w:pPr>
-        <w:pStyle w:val="3"/>
-      </w:pPr>
-      <w:r>
-        <w:t>Модуль разбора HTML:</w:t>
-      </w:r>
-    </w:p>
-    <w:p>
-      <w:r>
-        <w:t>Функции для анализа HTML и построения структуры данных.</w:t>
-      </w:r>
-    </w:p>
-    <w:p>
-      <w:r>
-        <w:t>Взаимодействие с модулем ввода-вывода для получения и сохранения данных.</w:t>
-      </w:r>
-    </w:p>
-    <w:p>
-      <w:pPr>
-        <w:pStyle w:val="2"/>
-      </w:pPr>
-      <w:r>
-        <w:t>Обработка ошибок:</w:t>
-      </w:r>
-    </w:p>
-    <w:p>
-      <w:pPr>
-        <w:pStyle w:val="3"/>
-      </w:pPr>
-      <w:r>
-        <w:t>Обработка ошибок при вводе-выводе:</w:t>
-      </w:r>
-    </w:p>
-    <w:p>
-      <w:r>
-        <w:t>Проверка успешности загрузки данных с веб-сайта и записи в файл.</w:t>
-      </w:r>
-    </w:p>
-    <w:p>
-      <w:r>
-        <w:t>Обработка ошибок при некорректном формате HTML.</w:t>
-      </w:r>
-    </w:p>
-    <w:p>
-      <w:pPr>
-        <w:pStyle w:val="3"/>
-      </w:pPr>
-      <w:r>
-        <w:t>Обработка ошибок в разборе HTML:</w:t>
-      </w:r>
-    </w:p>
-    <w:p>
-      <w:r>
-        <w:t>Обработка ошибок при неверной структуре HTML.</w:t>
-      </w:r>
-    </w:p>
-    <w:p>
-      <w:pPr>
-        <w:pStyle w:val="2"/>
-      </w:pPr>
-      <w:r>
-        <w:t>Мультизадачность:</w:t>
-      </w:r>
-    </w:p>
-    <w:p>
-      <w:pPr>
-        <w:pStyle w:val="3"/>
-      </w:pPr>
-      <w:r>
-        <w:t>Параллельная обработка данных:</w:t>
-      </w:r>
-    </w:p>
-    <w:p>
-      <w:r>
-        <w:t>Использование многопоточности для параллельной загрузки данных с нескольких страниц сайта.</w:t>
-      </w:r>
-    </w:p>
-    <w:p>
-      <w:pPr>
-        <w:pStyle w:val="2"/>
-      </w:pPr>
-      <w:r>
-        <w:lastRenderedPageBreak/>
-        <w:t>Управление процессами и потоками, синхронизация выполнения:</w:t>
-      </w:r>
-    </w:p>
-    <w:p>
-      <w:pPr>
-        <w:pStyle w:val="3"/>
-      </w:pPr>
-      <w:r>
-        <w:t>Синхронизация доступа к общим ресурсам:</w:t>
-      </w:r>
-    </w:p>
-    <w:p>
-      <w:r>
-        <w:t>Использование мьютексов для безопасного доступа к общей структуре данных при параллельной обработке.</w:t>
-      </w:r>
-    </w:p>
-    <w:p>
-      <w:pPr>
-        <w:pStyle w:val="2"/>
-      </w:pPr>
-      <w:r>
-        <w:t>Реализация:</w:t>
-      </w:r>
-    </w:p>
-    <w:p>
-      <w:pPr>
-        <w:pStyle w:val="3"/>
-      </w:pPr>
-      <w:r>
-        <w:t>Использование библиотек:</w:t>
-      </w:r>
-    </w:p>
-    <w:p>
-      <w:r>
-        <w:t>Использование библиотеки для HTTP-запросов при загрузке данных.</w:t>
-      </w:r>
-    </w:p>
-    <w:p>
-      <w:r>
-        <w:t xml:space="preserve">Использование библиотеки для разбора HTML (например, </w:t>
-      </w:r>
-      <w:proofErr w:type="spellStart"/>
-      <w:r>
-        <w:t>libcurl</w:t>
-      </w:r>
-      <w:proofErr w:type="spellEnd"/>
-      <w:r>
-        <w:t xml:space="preserve"> и libxml2 в контексте C++).</w:t>
-      </w:r>
-    </w:p>
-    <w:p>
-      <w:r>
-        <w:t>Это основные шаги и аспекты, которые можно учесть при разработке такой программы. Конечно, реализация может варьироваться в зависимости от конкретных требований и языка программирования. Также, не забывайте об обеспечении безопасности при взаимодействии с внешними ресурсами, такими как веб-сайты.</w:t>
-      </w:r>
-    </w:p>
-    <w:p>
-      <w:pPr>
-        <w:pStyle w:val="2"/>
       </w:pPr>
       <w:r>
         <w:t>Работа программы</w:t>
@@ -1261,7 +1801,7 @@
     </w:p>
     <w:p>
       <w:pPr>
-        <w:pStyle w:val="2"/>
+        <w:pStyle w:val="3"/>
         <w:rPr>
           <w:rFonts w:eastAsia="Times New Roman"/>
           <w:lang w:eastAsia="ru-RU"/>
@@ -6461,7 +7001,7 @@
           <w:color w:val="CCCCCC"/>
           <w:sz w:val="24"/>
           <w:szCs w:val="24"/>
-          <w:lang w:eastAsia="ru-RU"/>
+          <w:lang w:val="en-US" w:eastAsia="ru-RU"/>
         </w:rPr>
       </w:pPr>
       <w:r>
@@ -6474,91 +7014,83 @@
         </w:rPr>
         <w:t xml:space="preserve">    </w:t>
       </w:r>
-      <w:proofErr w:type="spellStart"/>
       <w:r>
         <w:rPr>
           <w:rFonts w:ascii="Consolas" w:eastAsia="Times New Roman" w:hAnsi="Consolas" w:cs="Times New Roman"/>
           <w:color w:val="4EC9B0"/>
           <w:sz w:val="24"/>
           <w:szCs w:val="24"/>
-          <w:lang w:eastAsia="ru-RU"/>
+          <w:lang w:val="en-US" w:eastAsia="ru-RU"/>
         </w:rPr>
         <w:t>std</w:t>
       </w:r>
-      <w:proofErr w:type="spellEnd"/>
-      <w:r>
-        <w:rPr>
-          <w:rFonts w:ascii="Consolas" w:eastAsia="Times New Roman" w:hAnsi="Consolas" w:cs="Times New Roman"/>
-          <w:color w:val="CCCCCC"/>
-          <w:sz w:val="24"/>
-          <w:szCs w:val="24"/>
-          <w:lang w:eastAsia="ru-RU"/>
+      <w:r>
+        <w:rPr>
+          <w:rFonts w:ascii="Consolas" w:eastAsia="Times New Roman" w:hAnsi="Consolas" w:cs="Times New Roman"/>
+          <w:color w:val="CCCCCC"/>
+          <w:sz w:val="24"/>
+          <w:szCs w:val="24"/>
+          <w:lang w:val="en-US" w:eastAsia="ru-RU"/>
         </w:rPr>
         <w:t>::</w:t>
       </w:r>
-      <w:proofErr w:type="spellStart"/>
       <w:r>
         <w:rPr>
           <w:rFonts w:ascii="Consolas" w:eastAsia="Times New Roman" w:hAnsi="Consolas" w:cs="Times New Roman"/>
           <w:color w:val="4EC9B0"/>
           <w:sz w:val="24"/>
           <w:szCs w:val="24"/>
-          <w:lang w:eastAsia="ru-RU"/>
+          <w:lang w:val="en-US" w:eastAsia="ru-RU"/>
         </w:rPr>
         <w:t>vector</w:t>
       </w:r>
-      <w:proofErr w:type="spellEnd"/>
       <w:r>
         <w:rPr>
           <w:rFonts w:ascii="Consolas" w:eastAsia="Times New Roman" w:hAnsi="Consolas" w:cs="Times New Roman"/>
           <w:color w:val="D4D4D4"/>
           <w:sz w:val="24"/>
           <w:szCs w:val="24"/>
-          <w:lang w:eastAsia="ru-RU"/>
+          <w:lang w:val="en-US" w:eastAsia="ru-RU"/>
         </w:rPr>
         <w:t>&lt;</w:t>
       </w:r>
-      <w:proofErr w:type="spellStart"/>
       <w:r>
         <w:rPr>
           <w:rFonts w:ascii="Consolas" w:eastAsia="Times New Roman" w:hAnsi="Consolas" w:cs="Times New Roman"/>
           <w:color w:val="4EC9B0"/>
           <w:sz w:val="24"/>
           <w:szCs w:val="24"/>
-          <w:lang w:eastAsia="ru-RU"/>
+          <w:lang w:val="en-US" w:eastAsia="ru-RU"/>
         </w:rPr>
         <w:t>std</w:t>
       </w:r>
-      <w:proofErr w:type="spellEnd"/>
-      <w:r>
-        <w:rPr>
-          <w:rFonts w:ascii="Consolas" w:eastAsia="Times New Roman" w:hAnsi="Consolas" w:cs="Times New Roman"/>
-          <w:color w:val="CCCCCC"/>
-          <w:sz w:val="24"/>
-          <w:szCs w:val="24"/>
-          <w:lang w:eastAsia="ru-RU"/>
+      <w:r>
+        <w:rPr>
+          <w:rFonts w:ascii="Consolas" w:eastAsia="Times New Roman" w:hAnsi="Consolas" w:cs="Times New Roman"/>
+          <w:color w:val="CCCCCC"/>
+          <w:sz w:val="24"/>
+          <w:szCs w:val="24"/>
+          <w:lang w:val="en-US" w:eastAsia="ru-RU"/>
         </w:rPr>
         <w:t>::</w:t>
       </w:r>
-      <w:proofErr w:type="spellStart"/>
       <w:r>
         <w:rPr>
           <w:rFonts w:ascii="Consolas" w:eastAsia="Times New Roman" w:hAnsi="Consolas" w:cs="Times New Roman"/>
           <w:color w:val="4EC9B0"/>
           <w:sz w:val="24"/>
           <w:szCs w:val="24"/>
-          <w:lang w:eastAsia="ru-RU"/>
+          <w:lang w:val="en-US" w:eastAsia="ru-RU"/>
         </w:rPr>
         <w:t>thread</w:t>
       </w:r>
-      <w:proofErr w:type="spellEnd"/>
       <w:r>
         <w:rPr>
           <w:rFonts w:ascii="Consolas" w:eastAsia="Times New Roman" w:hAnsi="Consolas" w:cs="Times New Roman"/>
           <w:color w:val="D4D4D4"/>
           <w:sz w:val="24"/>
           <w:szCs w:val="24"/>
-          <w:lang w:eastAsia="ru-RU"/>
+          <w:lang w:val="en-US" w:eastAsia="ru-RU"/>
         </w:rPr>
         <w:t>&gt;</w:t>
       </w:r>
@@ -6568,29 +7100,27 @@
           <w:color w:val="CCCCCC"/>
           <w:sz w:val="24"/>
           <w:szCs w:val="24"/>
-          <w:lang w:eastAsia="ru-RU"/>
+          <w:lang w:val="en-US" w:eastAsia="ru-RU"/>
         </w:rPr>
         <w:t xml:space="preserve"> </w:t>
       </w:r>
-      <w:proofErr w:type="spellStart"/>
       <w:r>
         <w:rPr>
           <w:rFonts w:ascii="Consolas" w:eastAsia="Times New Roman" w:hAnsi="Consolas" w:cs="Times New Roman"/>
           <w:color w:val="9CDCFE"/>
           <w:sz w:val="24"/>
           <w:szCs w:val="24"/>
-          <w:lang w:eastAsia="ru-RU"/>
+          <w:lang w:val="en-US" w:eastAsia="ru-RU"/>
         </w:rPr>
         <w:t>threads</w:t>
       </w:r>
-      <w:proofErr w:type="spellEnd"/>
-      <w:r>
-        <w:rPr>
-          <w:rFonts w:ascii="Consolas" w:eastAsia="Times New Roman" w:hAnsi="Consolas" w:cs="Times New Roman"/>
-          <w:color w:val="CCCCCC"/>
-          <w:sz w:val="24"/>
-          <w:szCs w:val="24"/>
-          <w:lang w:eastAsia="ru-RU"/>
+      <w:r>
+        <w:rPr>
+          <w:rFonts w:ascii="Consolas" w:eastAsia="Times New Roman" w:hAnsi="Consolas" w:cs="Times New Roman"/>
+          <w:color w:val="CCCCCC"/>
+          <w:sz w:val="24"/>
+          <w:szCs w:val="24"/>
+          <w:lang w:val="en-US" w:eastAsia="ru-RU"/>
         </w:rPr>
         <w:t>;</w:t>
       </w:r>
@@ -6606,7 +7136,7 @@
           <w:color w:val="CCCCCC"/>
           <w:sz w:val="24"/>
           <w:szCs w:val="24"/>
-          <w:lang w:eastAsia="ru-RU"/>
+          <w:lang w:val="en-US" w:eastAsia="ru-RU"/>
         </w:rPr>
       </w:pPr>
     </w:p>
@@ -6630,9 +7160,19 @@
           <w:color w:val="6A9955"/>
           <w:sz w:val="24"/>
           <w:szCs w:val="24"/>
-          <w:lang w:eastAsia="ru-RU"/>
-        </w:rPr>
-        <w:t>    // Запуск потоков для загрузки веб-страниц</w:t>
+          <w:lang w:val="en-US" w:eastAsia="ru-RU"/>
+        </w:rPr>
+        <w:t xml:space="preserve">    </w:t>
+      </w:r>
+      <w:r>
+        <w:rPr>
+          <w:rFonts w:ascii="Consolas" w:eastAsia="Times New Roman" w:hAnsi="Consolas" w:cs="Times New Roman"/>
+          <w:color w:val="6A9955"/>
+          <w:sz w:val="24"/>
+          <w:szCs w:val="24"/>
+          <w:lang w:eastAsia="ru-RU"/>
+        </w:rPr>
+        <w:t>// Запуск потоков для загрузки веб-страниц</w:t>
       </w:r>
     </w:p>
     <w:p>
@@ -10242,24 +10782,14 @@
       <w:r>
         <w:t xml:space="preserve">Рисунок </w:t>
       </w:r>
-      <w:r>
-        <w:fldChar w:fldCharType="begin"/>
-      </w:r>
-      <w:r>
-        <w:instrText xml:space="preserve"> SEQ Рисунок \* ARABIC </w:instrText>
-      </w:r>
-      <w:r>
-        <w:fldChar w:fldCharType="separate"/>
-      </w:r>
-      <w:r>
-        <w:rPr>
-          <w:noProof/>
-        </w:rPr>
-        <w:t>1</w:t>
-      </w:r>
-      <w:r>
-        <w:fldChar w:fldCharType="end"/>
-      </w:r>
+      <w:fldSimple w:instr=" SEQ Рисунок \* ARABIC ">
+        <w:r>
+          <w:rPr>
+            <w:noProof/>
+          </w:rPr>
+          <w:t>1</w:t>
+        </w:r>
+      </w:fldSimple>
       <w:r>
         <w:t xml:space="preserve"> - Пример работы</w:t>
       </w:r>
@@ -10542,6 +11072,155 @@
     </w:lvl>
   </w:abstractNum>
   <w:abstractNum w:abstractNumId="2" w15:restartNumberingAfterBreak="0">
+    <w:nsid w:val="0EDC3592"/>
+    <w:multiLevelType w:val="multilevel"/>
+    <w:tmpl w:val="C5806F14"/>
+    <w:lvl w:ilvl="0">
+      <w:start w:val="1"/>
+      <w:numFmt w:val="bullet"/>
+      <w:lvlText w:val=""/>
+      <w:lvlJc w:val="left"/>
+      <w:pPr>
+        <w:tabs>
+          <w:tab w:val="num" w:pos="720"/>
+        </w:tabs>
+        <w:ind w:left="720" w:hanging="360"/>
+      </w:pPr>
+      <w:rPr>
+        <w:rFonts w:ascii="Symbol" w:hAnsi="Symbol" w:hint="default"/>
+        <w:sz w:val="20"/>
+      </w:rPr>
+    </w:lvl>
+    <w:lvl w:ilvl="1" w:tentative="1">
+      <w:start w:val="1"/>
+      <w:numFmt w:val="bullet"/>
+      <w:lvlText w:val=""/>
+      <w:lvlJc w:val="left"/>
+      <w:pPr>
+        <w:tabs>
+          <w:tab w:val="num" w:pos="1440"/>
+        </w:tabs>
+        <w:ind w:left="1440" w:hanging="360"/>
+      </w:pPr>
+      <w:rPr>
+        <w:rFonts w:ascii="Symbol" w:hAnsi="Symbol" w:hint="default"/>
+        <w:sz w:val="20"/>
+      </w:rPr>
+    </w:lvl>
+    <w:lvl w:ilvl="2" w:tentative="1">
+      <w:start w:val="1"/>
+      <w:numFmt w:val="bullet"/>
+      <w:lvlText w:val=""/>
+      <w:lvlJc w:val="left"/>
+      <w:pPr>
+        <w:tabs>
+          <w:tab w:val="num" w:pos="2160"/>
+        </w:tabs>
+        <w:ind w:left="2160" w:hanging="360"/>
+      </w:pPr>
+      <w:rPr>
+        <w:rFonts w:ascii="Symbol" w:hAnsi="Symbol" w:hint="default"/>
+        <w:sz w:val="20"/>
+      </w:rPr>
+    </w:lvl>
+    <w:lvl w:ilvl="3" w:tentative="1">
+      <w:start w:val="1"/>
+      <w:numFmt w:val="bullet"/>
+      <w:lvlText w:val=""/>
+      <w:lvlJc w:val="left"/>
+      <w:pPr>
+        <w:tabs>
+          <w:tab w:val="num" w:pos="2880"/>
+        </w:tabs>
+        <w:ind w:left="2880" w:hanging="360"/>
+      </w:pPr>
+      <w:rPr>
+        <w:rFonts w:ascii="Symbol" w:hAnsi="Symbol" w:hint="default"/>
+        <w:sz w:val="20"/>
+      </w:rPr>
+    </w:lvl>
+    <w:lvl w:ilvl="4" w:tentative="1">
+      <w:start w:val="1"/>
+      <w:numFmt w:val="bullet"/>
+      <w:lvlText w:val=""/>
+      <w:lvlJc w:val="left"/>
+      <w:pPr>
+        <w:tabs>
+          <w:tab w:val="num" w:pos="3600"/>
+        </w:tabs>
+        <w:ind w:left="3600" w:hanging="360"/>
+      </w:pPr>
+      <w:rPr>
+        <w:rFonts w:ascii="Symbol" w:hAnsi="Symbol" w:hint="default"/>
+        <w:sz w:val="20"/>
+      </w:rPr>
+    </w:lvl>
+    <w:lvl w:ilvl="5" w:tentative="1">
+      <w:start w:val="1"/>
+      <w:numFmt w:val="bullet"/>
+      <w:lvlText w:val=""/>
+      <w:lvlJc w:val="left"/>
+      <w:pPr>
+        <w:tabs>
+          <w:tab w:val="num" w:pos="4320"/>
+        </w:tabs>
+        <w:ind w:left="4320" w:hanging="360"/>
+      </w:pPr>
+      <w:rPr>
+        <w:rFonts w:ascii="Symbol" w:hAnsi="Symbol" w:hint="default"/>
+        <w:sz w:val="20"/>
+      </w:rPr>
+    </w:lvl>
+    <w:lvl w:ilvl="6" w:tentative="1">
+      <w:start w:val="1"/>
+      <w:numFmt w:val="bullet"/>
+      <w:lvlText w:val=""/>
+      <w:lvlJc w:val="left"/>
+      <w:pPr>
+        <w:tabs>
+          <w:tab w:val="num" w:pos="5040"/>
+        </w:tabs>
+        <w:ind w:left="5040" w:hanging="360"/>
+      </w:pPr>
+      <w:rPr>
+        <w:rFonts w:ascii="Symbol" w:hAnsi="Symbol" w:hint="default"/>
+        <w:sz w:val="20"/>
+      </w:rPr>
+    </w:lvl>
+    <w:lvl w:ilvl="7" w:tentative="1">
+      <w:start w:val="1"/>
+      <w:numFmt w:val="bullet"/>
+      <w:lvlText w:val=""/>
+      <w:lvlJc w:val="left"/>
+      <w:pPr>
+        <w:tabs>
+          <w:tab w:val="num" w:pos="5760"/>
+        </w:tabs>
+        <w:ind w:left="5760" w:hanging="360"/>
+      </w:pPr>
+      <w:rPr>
+        <w:rFonts w:ascii="Symbol" w:hAnsi="Symbol" w:hint="default"/>
+        <w:sz w:val="20"/>
+      </w:rPr>
+    </w:lvl>
+    <w:lvl w:ilvl="8" w:tentative="1">
+      <w:start w:val="1"/>
+      <w:numFmt w:val="bullet"/>
+      <w:lvlText w:val=""/>
+      <w:lvlJc w:val="left"/>
+      <w:pPr>
+        <w:tabs>
+          <w:tab w:val="num" w:pos="6480"/>
+        </w:tabs>
+        <w:ind w:left="6480" w:hanging="360"/>
+      </w:pPr>
+      <w:rPr>
+        <w:rFonts w:ascii="Symbol" w:hAnsi="Symbol" w:hint="default"/>
+        <w:sz w:val="20"/>
+      </w:rPr>
+    </w:lvl>
+  </w:abstractNum>
+  <w:abstractNum w:abstractNumId="3" w15:restartNumberingAfterBreak="0">
     <w:nsid w:val="21904764"/>
     <w:multiLevelType w:val="hybridMultilevel"/>
     <w:tmpl w:val="1D68A7E2"/>
@@ -10654,7 +11333,7 @@
       </w:rPr>
     </w:lvl>
   </w:abstractNum>
-  <w:abstractNum w:abstractNumId="3" w15:restartNumberingAfterBreak="0">
+  <w:abstractNum w:abstractNumId="4" w15:restartNumberingAfterBreak="0">
     <w:nsid w:val="2FEE7956"/>
     <w:multiLevelType w:val="multilevel"/>
     <w:tmpl w:val="691E3AE0"/>
@@ -10771,7 +11450,7 @@
       </w:pPr>
     </w:lvl>
   </w:abstractNum>
-  <w:abstractNum w:abstractNumId="4" w15:restartNumberingAfterBreak="0">
+  <w:abstractNum w:abstractNumId="5" w15:restartNumberingAfterBreak="0">
     <w:nsid w:val="312E7477"/>
     <w:multiLevelType w:val="hybridMultilevel"/>
     <w:tmpl w:val="BCA806DA"/>
@@ -10858,10 +11537,10 @@
       </w:pPr>
     </w:lvl>
   </w:abstractNum>
-  <w:abstractNum w:abstractNumId="5" w15:restartNumberingAfterBreak="0">
+  <w:abstractNum w:abstractNumId="6" w15:restartNumberingAfterBreak="0">
     <w:nsid w:val="385961DF"/>
     <w:multiLevelType w:val="multilevel"/>
-    <w:tmpl w:val="04190025"/>
+    <w:tmpl w:val="52E0CC4C"/>
     <w:lvl w:ilvl="0">
       <w:start w:val="1"/>
       <w:numFmt w:val="decimal"/>
@@ -10956,7 +11635,7 @@
       </w:pPr>
     </w:lvl>
   </w:abstractNum>
-  <w:abstractNum w:abstractNumId="6" w15:restartNumberingAfterBreak="0">
+  <w:abstractNum w:abstractNumId="7" w15:restartNumberingAfterBreak="0">
     <w:nsid w:val="3C38025E"/>
     <w:multiLevelType w:val="hybridMultilevel"/>
     <w:tmpl w:val="0FFC7DEC"/>
@@ -11045,7 +11724,7 @@
       </w:pPr>
     </w:lvl>
   </w:abstractNum>
-  <w:abstractNum w:abstractNumId="7" w15:restartNumberingAfterBreak="0">
+  <w:abstractNum w:abstractNumId="8" w15:restartNumberingAfterBreak="0">
     <w:nsid w:val="3FFE24DC"/>
     <w:multiLevelType w:val="hybridMultilevel"/>
     <w:tmpl w:val="9F3C299E"/>
@@ -11134,7 +11813,7 @@
       </w:pPr>
     </w:lvl>
   </w:abstractNum>
-  <w:abstractNum w:abstractNumId="8" w15:restartNumberingAfterBreak="0">
+  <w:abstractNum w:abstractNumId="9" w15:restartNumberingAfterBreak="0">
     <w:nsid w:val="4EA25139"/>
     <w:multiLevelType w:val="multilevel"/>
     <w:tmpl w:val="65A04294"/>
@@ -11251,7 +11930,7 @@
       </w:pPr>
     </w:lvl>
   </w:abstractNum>
-  <w:abstractNum w:abstractNumId="9" w15:restartNumberingAfterBreak="0">
+  <w:abstractNum w:abstractNumId="10" w15:restartNumberingAfterBreak="0">
     <w:nsid w:val="546028AF"/>
     <w:multiLevelType w:val="hybridMultilevel"/>
     <w:tmpl w:val="0658A1BA"/>
@@ -11364,7 +12043,7 @@
       </w:rPr>
     </w:lvl>
   </w:abstractNum>
-  <w:abstractNum w:abstractNumId="10" w15:restartNumberingAfterBreak="0">
+  <w:abstractNum w:abstractNumId="11" w15:restartNumberingAfterBreak="0">
     <w:nsid w:val="5B46581F"/>
     <w:multiLevelType w:val="multilevel"/>
     <w:tmpl w:val="C83EA8FA"/>
@@ -11513,7 +12192,7 @@
       </w:rPr>
     </w:lvl>
   </w:abstractNum>
-  <w:abstractNum w:abstractNumId="11" w15:restartNumberingAfterBreak="0">
+  <w:abstractNum w:abstractNumId="12" w15:restartNumberingAfterBreak="0">
     <w:nsid w:val="742E54F1"/>
     <w:multiLevelType w:val="hybridMultilevel"/>
     <w:tmpl w:val="5DFAC990"/>
@@ -11602,7 +12281,7 @@
       </w:pPr>
     </w:lvl>
   </w:abstractNum>
-  <w:abstractNum w:abstractNumId="12" w15:restartNumberingAfterBreak="0">
+  <w:abstractNum w:abstractNumId="13" w15:restartNumberingAfterBreak="0">
     <w:nsid w:val="756C0356"/>
     <w:multiLevelType w:val="hybridMultilevel"/>
     <w:tmpl w:val="6BD2EA7C"/>
@@ -11715,7 +12394,124 @@
       </w:rPr>
     </w:lvl>
   </w:abstractNum>
-  <w:abstractNum w:abstractNumId="13" w15:restartNumberingAfterBreak="0">
+  <w:abstractNum w:abstractNumId="14" w15:restartNumberingAfterBreak="0">
+    <w:nsid w:val="7AB11C2A"/>
+    <w:multiLevelType w:val="multilevel"/>
+    <w:tmpl w:val="475614E8"/>
+    <w:lvl w:ilvl="0">
+      <w:start w:val="1"/>
+      <w:numFmt w:val="decimal"/>
+      <w:lvlText w:val="%1."/>
+      <w:lvlJc w:val="left"/>
+      <w:pPr>
+        <w:tabs>
+          <w:tab w:val="num" w:pos="720"/>
+        </w:tabs>
+        <w:ind w:left="720" w:hanging="360"/>
+      </w:pPr>
+    </w:lvl>
+    <w:lvl w:ilvl="1">
+      <w:start w:val="1"/>
+      <w:numFmt w:val="bullet"/>
+      <w:lvlText w:val=""/>
+      <w:lvlJc w:val="left"/>
+      <w:pPr>
+        <w:tabs>
+          <w:tab w:val="num" w:pos="1440"/>
+        </w:tabs>
+        <w:ind w:left="1440" w:hanging="360"/>
+      </w:pPr>
+      <w:rPr>
+        <w:rFonts w:ascii="Symbol" w:hAnsi="Symbol" w:hint="default"/>
+        <w:sz w:val="20"/>
+      </w:rPr>
+    </w:lvl>
+    <w:lvl w:ilvl="2" w:tentative="1">
+      <w:start w:val="1"/>
+      <w:numFmt w:val="decimal"/>
+      <w:lvlText w:val="%3."/>
+      <w:lvlJc w:val="left"/>
+      <w:pPr>
+        <w:tabs>
+          <w:tab w:val="num" w:pos="2160"/>
+        </w:tabs>
+        <w:ind w:left="2160" w:hanging="360"/>
+      </w:pPr>
+    </w:lvl>
+    <w:lvl w:ilvl="3" w:tentative="1">
+      <w:start w:val="1"/>
+      <w:numFmt w:val="decimal"/>
+      <w:lvlText w:val="%4."/>
+      <w:lvlJc w:val="left"/>
+      <w:pPr>
+        <w:tabs>
+          <w:tab w:val="num" w:pos="2880"/>
+        </w:tabs>
+        <w:ind w:left="2880" w:hanging="360"/>
+      </w:pPr>
+    </w:lvl>
+    <w:lvl w:ilvl="4" w:tentative="1">
+      <w:start w:val="1"/>
+      <w:numFmt w:val="decimal"/>
+      <w:lvlText w:val="%5."/>
+      <w:lvlJc w:val="left"/>
+      <w:pPr>
+        <w:tabs>
+          <w:tab w:val="num" w:pos="3600"/>
+        </w:tabs>
+        <w:ind w:left="3600" w:hanging="360"/>
+      </w:pPr>
+    </w:lvl>
+    <w:lvl w:ilvl="5" w:tentative="1">
+      <w:start w:val="1"/>
+      <w:numFmt w:val="decimal"/>
+      <w:lvlText w:val="%6."/>
+      <w:lvlJc w:val="left"/>
+      <w:pPr>
+        <w:tabs>
+          <w:tab w:val="num" w:pos="4320"/>
+        </w:tabs>
+        <w:ind w:left="4320" w:hanging="360"/>
+      </w:pPr>
+    </w:lvl>
+    <w:lvl w:ilvl="6" w:tentative="1">
+      <w:start w:val="1"/>
+      <w:numFmt w:val="decimal"/>
+      <w:lvlText w:val="%7."/>
+      <w:lvlJc w:val="left"/>
+      <w:pPr>
+        <w:tabs>
+          <w:tab w:val="num" w:pos="5040"/>
+        </w:tabs>
+        <w:ind w:left="5040" w:hanging="360"/>
+      </w:pPr>
+    </w:lvl>
+    <w:lvl w:ilvl="7" w:tentative="1">
+      <w:start w:val="1"/>
+      <w:numFmt w:val="decimal"/>
+      <w:lvlText w:val="%8."/>
+      <w:lvlJc w:val="left"/>
+      <w:pPr>
+        <w:tabs>
+          <w:tab w:val="num" w:pos="5760"/>
+        </w:tabs>
+        <w:ind w:left="5760" w:hanging="360"/>
+      </w:pPr>
+    </w:lvl>
+    <w:lvl w:ilvl="8" w:tentative="1">
+      <w:start w:val="1"/>
+      <w:numFmt w:val="decimal"/>
+      <w:lvlText w:val="%9."/>
+      <w:lvlJc w:val="left"/>
+      <w:pPr>
+        <w:tabs>
+          <w:tab w:val="num" w:pos="6480"/>
+        </w:tabs>
+        <w:ind w:left="6480" w:hanging="360"/>
+      </w:pPr>
+    </w:lvl>
+  </w:abstractNum>
+  <w:abstractNum w:abstractNumId="15" w15:restartNumberingAfterBreak="0">
     <w:nsid w:val="7D085EC4"/>
     <w:multiLevelType w:val="hybridMultilevel"/>
     <w:tmpl w:val="94806CA2"/>
@@ -11805,13 +12601,13 @@
     </w:lvl>
   </w:abstractNum>
   <w:num w:numId="1" w16cid:durableId="568341808">
-    <w:abstractNumId w:val="4"/>
+    <w:abstractNumId w:val="5"/>
   </w:num>
   <w:num w:numId="2" w16cid:durableId="454755759">
-    <w:abstractNumId w:val="5"/>
+    <w:abstractNumId w:val="6"/>
   </w:num>
   <w:num w:numId="3" w16cid:durableId="2015647500">
-    <w:abstractNumId w:val="5"/>
+    <w:abstractNumId w:val="6"/>
     <w:lvlOverride w:ilvl="0">
       <w:startOverride w:val="1"/>
     </w:lvlOverride>
@@ -11841,46 +12637,52 @@
     </w:lvlOverride>
   </w:num>
   <w:num w:numId="4" w16cid:durableId="1436098063">
-    <w:abstractNumId w:val="9"/>
+    <w:abstractNumId w:val="10"/>
   </w:num>
   <w:num w:numId="5" w16cid:durableId="2121294584">
-    <w:abstractNumId w:val="10"/>
+    <w:abstractNumId w:val="11"/>
   </w:num>
   <w:num w:numId="6" w16cid:durableId="1029649379">
-    <w:abstractNumId w:val="7"/>
+    <w:abstractNumId w:val="8"/>
   </w:num>
   <w:num w:numId="7" w16cid:durableId="729688391">
-    <w:abstractNumId w:val="4"/>
+    <w:abstractNumId w:val="5"/>
     <w:lvlOverride w:ilvl="0">
       <w:startOverride w:val="1"/>
     </w:lvlOverride>
   </w:num>
   <w:num w:numId="8" w16cid:durableId="162166119">
+    <w:abstractNumId w:val="4"/>
+  </w:num>
+  <w:num w:numId="9" w16cid:durableId="1128664816">
+    <w:abstractNumId w:val="9"/>
+  </w:num>
+  <w:num w:numId="10" w16cid:durableId="266736547">
+    <w:abstractNumId w:val="7"/>
+  </w:num>
+  <w:num w:numId="11" w16cid:durableId="1943878741">
+    <w:abstractNumId w:val="12"/>
+  </w:num>
+  <w:num w:numId="12" w16cid:durableId="802507376">
+    <w:abstractNumId w:val="15"/>
+  </w:num>
+  <w:num w:numId="13" w16cid:durableId="1287925376">
     <w:abstractNumId w:val="3"/>
   </w:num>
-  <w:num w:numId="9" w16cid:durableId="1128664816">
-    <w:abstractNumId w:val="8"/>
-  </w:num>
-  <w:num w:numId="10" w16cid:durableId="266736547">
-    <w:abstractNumId w:val="6"/>
-  </w:num>
-  <w:num w:numId="11" w16cid:durableId="1943878741">
-    <w:abstractNumId w:val="11"/>
-  </w:num>
-  <w:num w:numId="12" w16cid:durableId="802507376">
+  <w:num w:numId="14" w16cid:durableId="1085149614">
     <w:abstractNumId w:val="13"/>
-  </w:num>
-  <w:num w:numId="13" w16cid:durableId="1287925376">
-    <w:abstractNumId w:val="2"/>
-  </w:num>
-  <w:num w:numId="14" w16cid:durableId="1085149614">
-    <w:abstractNumId w:val="12"/>
   </w:num>
   <w:num w:numId="15" w16cid:durableId="1367950023">
     <w:abstractNumId w:val="0"/>
   </w:num>
   <w:num w:numId="16" w16cid:durableId="1543983106">
     <w:abstractNumId w:val="1"/>
+  </w:num>
+  <w:num w:numId="17" w16cid:durableId="971980174">
+    <w:abstractNumId w:val="14"/>
+  </w:num>
+  <w:num w:numId="18" w16cid:durableId="1905993752">
+    <w:abstractNumId w:val="2"/>
   </w:num>
   <w:numIdMacAtCleanup w:val="4"/>
 </w:numbering>

</xml_diff>